<commit_message>
Update 08_Ficha de indicadores - estabelecimentos de saúde.docx
</commit_message>
<xml_diff>
--- a/01_indicadores/08_Ficha de indicadores - estabelecimentos de saúde.docx
+++ b/01_indicadores/08_Ficha de indicadores - estabelecimentos de saúde.docx
@@ -2465,77 +2465,11 @@
           <w:rFonts w:ascii="Exo" w:hAnsi="Exo"/>
           <w:sz w:val="20"/>
           <w:szCs w:val="20"/>
-          <w:highlight w:val="yellow"/>
-        </w:rPr>
-      </w:pPr>
-      <w:r>
-        <w:rPr>
-          <w:rFonts w:ascii="Exo" w:hAnsi="Exo"/>
-          <w:sz w:val="20"/>
-          <w:szCs w:val="20"/>
-          <w:highlight w:val="yellow"/>
-        </w:rPr>
-        <w:t>Neste documento descrevemos os processos executados para construção do indicador</w:t>
-      </w:r>
-      <w:r>
-        <w:rPr>
-          <w:rFonts w:ascii="Exo" w:hAnsi="Exo"/>
-          <w:sz w:val="20"/>
-          <w:szCs w:val="20"/>
-          <w:highlight w:val="yellow"/>
-        </w:rPr>
-        <w:t xml:space="preserve"> </w:t>
-      </w:r>
-      <w:r>
-        <w:rPr>
-          <w:rFonts w:ascii="Exo" w:hAnsi="Exo"/>
-          <w:sz w:val="20"/>
-          <w:szCs w:val="20"/>
-          <w:highlight w:val="yellow"/>
-        </w:rPr>
-        <w:t>Razão de leitos por população. Este é um indicador fundamental para avaliar a capacidade de atendimento do sistema de saúde. Monitorar esse indicador permite identificar desigualdades na distribuição de recursos, possibilitando a implementação de políticas públicas que visem equilibrar a oferta de serviços de saúde e garantir acesso adequado à população</w:t>
-      </w:r>
-      <w:sdt>
-        <w:sdtPr>
-          <w:rPr>
-            <w:rFonts w:ascii="Exo" w:hAnsi="Exo"/>
-            <w:color w:val="000000"/>
-            <w:sz w:val="20"/>
-            <w:szCs w:val="20"/>
-            <w:highlight w:val="yellow"/>
-            <w:vertAlign w:val="superscript"/>
-          </w:rPr>
-          <w:tag w:val="MENDELEY_CITATION_v3_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"/>
-          <w:id w:val="-1423184668"/>
-          <w:placeholder>
-            <w:docPart w:val="35F4494E6154447A99D8DD910D51EC46"/>
-          </w:placeholder>
-        </w:sdtPr>
-        <w:sdtEndPr/>
-        <w:sdtContent>
-          <w:r>
-            <w:rPr>
-              <w:rFonts w:ascii="Exo" w:hAnsi="Exo"/>
-              <w:color w:val="000000"/>
-              <w:sz w:val="20"/>
-              <w:szCs w:val="20"/>
-              <w:highlight w:val="yellow"/>
-              <w:vertAlign w:val="superscript"/>
-            </w:rPr>
-            <w:t>7</w:t>
-          </w:r>
-        </w:sdtContent>
-      </w:sdt>
-      <w:r>
-        <w:rPr>
-          <w:rFonts w:ascii="Exo" w:hAnsi="Exo"/>
-          <w:sz w:val="20"/>
-          <w:szCs w:val="20"/>
-          <w:highlight w:val="yellow"/>
-        </w:rPr>
-        <w:t>.</w:t>
-      </w:r>
-    </w:p>
+        </w:rPr>
+      </w:pPr>
+      <w:commentRangeStart w:id="3"/>
+    </w:p>
+    <w:commentRangeEnd w:id="3"/>
     <w:p>
       <w:pPr>
         <w:pStyle w:val="SemEspaamento"/>
@@ -2550,12 +2484,30 @@
       </w:pPr>
       <w:r>
         <w:rPr>
+          <w:rStyle w:val="Refdecomentrio"/>
+        </w:rPr>
+        <w:commentReference w:id="3"/>
+      </w:r>
+    </w:p>
+    <w:p>
+      <w:pPr>
+        <w:pStyle w:val="SemEspaamento"/>
+        <w:spacing w:after="200" w:line="360" w:lineRule="auto"/>
+        <w:ind w:firstLine="851"/>
+        <w:jc w:val="both"/>
+        <w:rPr>
           <w:rFonts w:ascii="Exo" w:hAnsi="Exo"/>
           <w:sz w:val="20"/>
           <w:szCs w:val="20"/>
-          <w:highlight w:val="yellow"/>
-        </w:rPr>
-        <w:t xml:space="preserve">Estudo publicado na </w:t>
+        </w:rPr>
+      </w:pPr>
+      <w:r>
+        <w:rPr>
+          <w:rFonts w:ascii="Exo" w:hAnsi="Exo"/>
+          <w:sz w:val="20"/>
+          <w:szCs w:val="20"/>
+        </w:rPr>
+        <w:t xml:space="preserve">Este documento está estruturado em três seções, além desta introdução. A seguir, vamos mostrar a ficha de qualificação do indicador, bem como alguns artefatos associados a ela, que são: a) consulta SQL usada para calcular o indicador; b) dados resultantes da consulta SQL; c) </w:t>
       </w:r>
       <w:r>
         <w:rPr>
@@ -2564,165 +2516,6 @@
           <w:iCs/>
           <w:sz w:val="20"/>
           <w:szCs w:val="20"/>
-          <w:highlight w:val="yellow"/>
-        </w:rPr>
-        <w:t>Revista Brasileira de Economia da Saúde</w:t>
-      </w:r>
-      <w:r>
-        <w:rPr>
-          <w:rFonts w:ascii="Exo" w:hAnsi="Exo"/>
-          <w:sz w:val="20"/>
-          <w:szCs w:val="20"/>
-          <w:highlight w:val="yellow"/>
-        </w:rPr>
-        <w:t xml:space="preserve"> analisa a capacidade de leitos hospitalares no Brasil, destacando que, embora o país possua cerca de 493 mil leitos disponíveis, a relação de 2,3 leitos por mil habitantes está abaixo do valor preconizado pela Organização Mundial da Saúde (OMS), que é de 3 leitos por mil habitantes. Essa discrepância evidencia a necessidade de estratégias para ampliar a oferta de leitos e melhorar a qualidade do atendimento à saúde no país</w:t>
-      </w:r>
-      <w:sdt>
-        <w:sdtPr>
-          <w:rPr>
-            <w:rFonts w:ascii="Exo" w:hAnsi="Exo"/>
-            <w:color w:val="000000"/>
-            <w:sz w:val="20"/>
-            <w:szCs w:val="20"/>
-            <w:highlight w:val="yellow"/>
-            <w:vertAlign w:val="superscript"/>
-          </w:rPr>
-          <w:tag w:val="MENDELEY_CITATION_v3_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"/>
-          <w:id w:val="1877194272"/>
-          <w:placeholder>
-            <w:docPart w:val="9799F24E8E014BA5BCB6FCADE784C8BB"/>
-          </w:placeholder>
-        </w:sdtPr>
-        <w:sdtEndPr/>
-        <w:sdtContent>
-          <w:r>
-            <w:rPr>
-              <w:rFonts w:ascii="Exo" w:hAnsi="Exo"/>
-              <w:color w:val="000000"/>
-              <w:sz w:val="20"/>
-              <w:szCs w:val="20"/>
-              <w:highlight w:val="yellow"/>
-              <w:vertAlign w:val="superscript"/>
-            </w:rPr>
-            <w:t>8</w:t>
-          </w:r>
-        </w:sdtContent>
-      </w:sdt>
-      <w:r>
-        <w:rPr>
-          <w:rFonts w:ascii="Exo" w:hAnsi="Exo"/>
-          <w:sz w:val="20"/>
-          <w:szCs w:val="20"/>
-          <w:highlight w:val="yellow"/>
-        </w:rPr>
-        <w:t>.</w:t>
-      </w:r>
-      <w:r>
-        <w:rPr>
-          <w:rFonts w:ascii="Exo" w:hAnsi="Exo"/>
-          <w:sz w:val="20"/>
-          <w:szCs w:val="20"/>
-        </w:rPr>
-        <w:t xml:space="preserve"> </w:t>
-      </w:r>
-    </w:p>
-    <w:p>
-      <w:pPr>
-        <w:pStyle w:val="SemEspaamento"/>
-        <w:spacing w:after="200" w:line="360" w:lineRule="auto"/>
-        <w:ind w:firstLine="851"/>
-        <w:jc w:val="both"/>
-        <w:rPr>
-          <w:rFonts w:ascii="Exo" w:hAnsi="Exo"/>
-          <w:sz w:val="20"/>
-          <w:szCs w:val="20"/>
-        </w:rPr>
-      </w:pPr>
-      <w:r>
-        <w:rPr>
-          <w:rFonts w:ascii="Exo" w:hAnsi="Exo"/>
-          <w:sz w:val="20"/>
-          <w:szCs w:val="20"/>
-          <w:highlight w:val="yellow"/>
-        </w:rPr>
-        <w:t>A análise desses dados permite aos gestores de saúde planejar e alocar recursos de forma mais eficaz, assegurando que a infraestrutura hospitalar atenda às demandas da população de maneira adequada</w:t>
-      </w:r>
-      <w:sdt>
-        <w:sdtPr>
-          <w:rPr>
-            <w:rFonts w:ascii="Exo" w:hAnsi="Exo"/>
-            <w:color w:val="000000"/>
-            <w:sz w:val="20"/>
-            <w:szCs w:val="20"/>
-            <w:highlight w:val="yellow"/>
-            <w:vertAlign w:val="superscript"/>
-          </w:rPr>
-          <w:tag w:val="MENDELEY_CITATION_v3_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"/>
-          <w:id w:val="891004819"/>
-          <w:placeholder>
-            <w:docPart w:val="993EFDA1246640AF851FEB010EFA0E02"/>
-          </w:placeholder>
-        </w:sdtPr>
-        <w:sdtEndPr/>
-        <w:sdtContent>
-          <w:r>
-            <w:rPr>
-              <w:rFonts w:ascii="Exo" w:hAnsi="Exo"/>
-              <w:color w:val="000000"/>
-              <w:sz w:val="20"/>
-              <w:szCs w:val="20"/>
-              <w:highlight w:val="yellow"/>
-              <w:vertAlign w:val="superscript"/>
-            </w:rPr>
-            <w:t>9</w:t>
-          </w:r>
-        </w:sdtContent>
-      </w:sdt>
-      <w:r>
-        <w:rPr>
-          <w:rFonts w:ascii="Exo" w:hAnsi="Exo"/>
-          <w:sz w:val="20"/>
-          <w:szCs w:val="20"/>
-          <w:highlight w:val="yellow"/>
-        </w:rPr>
-        <w:t>.</w:t>
-      </w:r>
-      <w:r>
-        <w:rPr>
-          <w:rFonts w:ascii="Exo" w:hAnsi="Exo"/>
-          <w:sz w:val="20"/>
-          <w:szCs w:val="20"/>
-        </w:rPr>
-        <w:t xml:space="preserve"> </w:t>
-      </w:r>
-    </w:p>
-    <w:p>
-      <w:pPr>
-        <w:pStyle w:val="SemEspaamento"/>
-        <w:spacing w:after="200" w:line="360" w:lineRule="auto"/>
-        <w:ind w:firstLine="851"/>
-        <w:jc w:val="both"/>
-        <w:rPr>
-          <w:rFonts w:ascii="Exo" w:hAnsi="Exo"/>
-          <w:sz w:val="20"/>
-          <w:szCs w:val="20"/>
-        </w:rPr>
-      </w:pPr>
-      <w:r>
-        <w:rPr>
-          <w:rFonts w:ascii="Exo" w:hAnsi="Exo"/>
-          <w:sz w:val="20"/>
-          <w:szCs w:val="20"/>
-        </w:rPr>
-        <w:t xml:space="preserve">Este documento está estruturado em três seções, além desta introdução. A seguir, vamos mostrar a ficha de qualificação do indicador, bem como alguns artefatos associados a ela, que são: a) consulta SQL usada para calcular o indicador; b) dados resultantes da consulta SQL; c) </w:t>
-      </w:r>
-      <w:r>
-        <w:rPr>
-          <w:rFonts w:ascii="Exo" w:hAnsi="Exo"/>
-          <w:i/>
-          <w:iCs/>
-          <w:sz w:val="20"/>
-          <w:szCs w:val="20"/>
         </w:rPr>
         <w:t>dashboard</w:t>
       </w:r>
@@ -2739,7 +2532,6 @@
           <w:rFonts w:ascii="Exo" w:hAnsi="Exo"/>
           <w:sz w:val="20"/>
           <w:szCs w:val="20"/>
-          <w:highlight w:val="yellow"/>
         </w:rPr>
         <w:t xml:space="preserve">A seção subsequente traz um exemplo de aplicação do indicador para um recorte </w:t>
       </w:r>
@@ -2748,16 +2540,22 @@
           <w:rFonts w:ascii="Exo" w:hAnsi="Exo"/>
           <w:sz w:val="20"/>
           <w:szCs w:val="20"/>
-          <w:highlight w:val="yellow"/>
-        </w:rPr>
-        <w:t>dos leitos do SUS nas regiões do Brasil</w:t>
+        </w:rPr>
+        <w:t>d</w:t>
       </w:r>
       <w:r>
         <w:rPr>
           <w:rFonts w:ascii="Exo" w:hAnsi="Exo"/>
           <w:sz w:val="20"/>
           <w:szCs w:val="20"/>
-          <w:highlight w:val="yellow"/>
+        </w:rPr>
+        <w:t>e estabelecimentos de saúde por população nos estados da Região Sul do Brasil</w:t>
+      </w:r>
+      <w:r>
+        <w:rPr>
+          <w:rFonts w:ascii="Exo" w:hAnsi="Exo"/>
+          <w:sz w:val="20"/>
+          <w:szCs w:val="20"/>
         </w:rPr>
         <w:t>.</w:t>
       </w:r>
@@ -2782,8 +2580,8 @@
           <w:color w:val="auto"/>
         </w:rPr>
       </w:pPr>
-      <w:bookmarkStart w:id="3" w:name="_Toc188949654"/>
-      <w:bookmarkStart w:id="4" w:name="_Toc188974603"/>
+      <w:bookmarkStart w:id="4" w:name="_Toc188949654"/>
+      <w:bookmarkStart w:id="5" w:name="_Toc188974603"/>
       <w:r>
         <w:rPr>
           <w:rFonts w:ascii="Exo" w:hAnsi="Exo"/>
@@ -2794,8 +2592,8 @@
         <w:lastRenderedPageBreak/>
         <w:t>Ficha de qualificação do indicador</w:t>
       </w:r>
-      <w:bookmarkEnd w:id="3"/>
       <w:bookmarkEnd w:id="4"/>
+      <w:bookmarkEnd w:id="5"/>
     </w:p>
     <w:tbl>
       <w:tblPr>
@@ -2833,7 +2631,7 @@
                 <w:szCs w:val="24"/>
               </w:rPr>
             </w:pPr>
-            <w:bookmarkStart w:id="5" w:name="_Hlk179444851"/>
+            <w:bookmarkStart w:id="6" w:name="_Hlk179444851"/>
             <w:r>
               <w:rPr>
                 <w:rFonts w:ascii="Exo" w:hAnsi="Exo"/>
@@ -4375,6 +4173,80 @@
               <w:t xml:space="preserve"> de Prevenção de Doenças e Agravos e Promoção da Saúde)</w:t>
             </w:r>
           </w:p>
+          <w:p>
+            <w:pPr>
+              <w:pStyle w:val="QuadrosFiguras1"/>
+              <w:spacing w:before="60" w:after="60" w:line="240" w:lineRule="auto"/>
+              <w:jc w:val="both"/>
+              <w:rPr>
+                <w:rFonts w:ascii="Exo" w:hAnsi="Exo"/>
+                <w:color w:val="auto"/>
+              </w:rPr>
+            </w:pPr>
+            <w:r>
+              <w:rPr>
+                <w:rFonts w:ascii="Exo" w:hAnsi="Exo"/>
+                <w:color w:val="auto"/>
+              </w:rPr>
+              <w:t xml:space="preserve">Após isso, é feita a divisão entre o número de </w:t>
+            </w:r>
+            <w:r>
+              <w:rPr>
+                <w:rFonts w:ascii="Exo" w:hAnsi="Exo"/>
+                <w:color w:val="auto"/>
+              </w:rPr>
+              <w:t>estabelecimentos de saúde</w:t>
+            </w:r>
+            <w:r>
+              <w:rPr>
+                <w:rFonts w:ascii="Exo" w:hAnsi="Exo"/>
+                <w:color w:val="auto"/>
+              </w:rPr>
+              <w:t xml:space="preserve"> </w:t>
+            </w:r>
+            <w:r>
+              <w:rPr>
+                <w:rFonts w:ascii="Exo" w:hAnsi="Exo"/>
+                <w:color w:val="auto"/>
+              </w:rPr>
+              <w:t>pela população</w:t>
+            </w:r>
+            <w:r>
+              <w:rPr>
+                <w:rFonts w:ascii="Exo" w:hAnsi="Exo"/>
+                <w:color w:val="auto"/>
+              </w:rPr>
+              <w:t xml:space="preserve"> e multiplicado o resultado por 10</w:t>
+            </w:r>
+            <w:r>
+              <w:rPr>
+                <w:rFonts w:ascii="Exo" w:hAnsi="Exo"/>
+                <w:color w:val="auto"/>
+              </w:rPr>
+              <w:t>.00</w:t>
+            </w:r>
+            <w:r>
+              <w:rPr>
+                <w:rFonts w:ascii="Exo" w:hAnsi="Exo"/>
+                <w:color w:val="auto"/>
+              </w:rPr>
+              <w:t>0, gerando, então, a variável “</w:t>
+            </w:r>
+            <w:r>
+              <w:rPr>
+                <w:rFonts w:ascii="Exo" w:hAnsi="Exo"/>
+                <w:color w:val="auto"/>
+              </w:rPr>
+              <w:t>razão</w:t>
+            </w:r>
+            <w:r>
+              <w:rPr>
+                <w:rFonts w:ascii="Exo" w:hAnsi="Exo"/>
+                <w:color w:val="auto"/>
+              </w:rPr>
+              <w:t>”.</w:t>
+            </w:r>
+          </w:p>
         </w:tc>
       </w:tr>
       <w:tr>
@@ -4431,13 +4303,13 @@
           <w:p>
             <w:pPr>
               <w:pStyle w:val="QuadrosFiguras1"/>
-              <w:spacing w:before="60" w:after="60" w:line="240" w:lineRule="auto"/>
+              <w:spacing w:before="60" w:after="200" w:line="240" w:lineRule="auto"/>
               <w:jc w:val="left"/>
               <w:rPr>
                 <w:rFonts w:ascii="Cambria Math" w:eastAsiaTheme="minorEastAsia" w:hAnsi="Cambria Math"/>
                 <w:i/>
                 <w:iCs/>
-                <w:szCs w:val="20"/>
+                <w:color w:val="auto"/>
               </w:rPr>
             </w:pPr>
             <m:oMathPara>
@@ -4451,7 +4323,6 @@
                     <w:i/>
                     <w:iCs/>
                     <w:color w:val="auto"/>
-                    <w:highlight w:val="yellow"/>
                   </w:rPr>
                   <m:t>número de estabelecimentos = COUNT(</m:t>
                 </m:r>
@@ -4465,7 +4336,6 @@
                     <w:i/>
                     <w:iCs/>
                     <w:color w:val="auto"/>
-                    <w:highlight w:val="yellow"/>
                   </w:rPr>
                   <m:t>tipo_de_unidade</m:t>
                 </m:r>
@@ -4479,9 +4349,153 @@
                     <w:i/>
                     <w:iCs/>
                     <w:color w:val="auto"/>
-                    <w:highlight w:val="yellow"/>
                   </w:rPr>
                   <m:t>)</m:t>
+                </m:r>
+              </m:oMath>
+            </m:oMathPara>
+          </w:p>
+          <w:p>
+            <w:pPr>
+              <w:pStyle w:val="QuadrosFiguras1"/>
+              <w:spacing w:before="60" w:after="60" w:line="240" w:lineRule="auto"/>
+              <w:jc w:val="left"/>
+              <w:rPr>
+                <w:rFonts w:ascii="Cambria Math" w:eastAsiaTheme="minorEastAsia" w:hAnsi="Cambria Math"/>
+                <w:i/>
+                <w:iCs/>
+                <w:szCs w:val="20"/>
+              </w:rPr>
+            </w:pPr>
+            <m:oMathPara>
+              <m:oMath>
+                <m:r>
+                  <m:rPr>
+                    <m:nor/>
+                  </m:rPr>
+                  <w:rPr>
+                    <w:rFonts w:ascii="Cambria Math" w:hAnsi="Cambria Math"/>
+                    <w:i/>
+                    <w:iCs/>
+                    <w:color w:val="auto"/>
+                  </w:rPr>
+                  <m:t>razão</m:t>
+                </m:r>
+                <m:r>
+                  <m:rPr>
+                    <m:nor/>
+                  </m:rPr>
+                  <w:rPr>
+                    <w:rFonts w:ascii="Cambria Math" w:hAnsi="Cambria Math"/>
+                    <w:i/>
+                    <w:iCs/>
+                    <w:color w:val="auto"/>
+                  </w:rPr>
+                  <m:t xml:space="preserve"> = </m:t>
+                </m:r>
+                <m:d>
+                  <m:dPr>
+                    <m:ctrlPr>
+                      <w:rPr>
+                        <w:rFonts w:ascii="Cambria Math" w:eastAsia="Cambria Math" w:hAnsi="Cambria Math" w:cs="Cambria Math"/>
+                        <w:i/>
+                        <w:iCs/>
+                        <w:color w:val="auto"/>
+                      </w:rPr>
+                    </m:ctrlPr>
+                  </m:dPr>
+                  <m:e>
+                    <m:f>
+                      <m:fPr>
+                        <m:ctrlPr>
+                          <w:rPr>
+                            <w:rFonts w:ascii="Cambria Math" w:eastAsia="Cambria Math" w:hAnsi="Cambria Math" w:cs="Cambria Math"/>
+                            <w:i/>
+                            <w:iCs/>
+                            <w:color w:val="auto"/>
+                          </w:rPr>
+                        </m:ctrlPr>
+                      </m:fPr>
+                      <m:num>
+                        <m:r>
+                          <m:rPr>
+                            <m:nor/>
+                          </m:rPr>
+                          <w:rPr>
+                            <w:rFonts w:ascii="Cambria Math" w:hAnsi="Cambria Math"/>
+                            <w:i/>
+                            <w:iCs/>
+                            <w:color w:val="auto"/>
+                          </w:rPr>
+                          <m:t>estabelecimentos</m:t>
+                        </m:r>
+                        <m:r>
+                          <m:rPr>
+                            <m:nor/>
+                          </m:rPr>
+                          <w:rPr>
+                            <w:rFonts w:ascii="Cambria Math" w:hAnsi="Cambria Math"/>
+                            <w:i/>
+                            <w:iCs/>
+                            <w:color w:val="auto"/>
+                          </w:rPr>
+                          <m:t xml:space="preserve">  </m:t>
+                        </m:r>
+                      </m:num>
+                      <m:den>
+                        <m:r>
+                          <w:rPr>
+                            <w:rFonts w:ascii="Cambria Math" w:eastAsia="Cambria Math" w:hAnsi="Cambria Math" w:cs="Cambria Math"/>
+                            <w:color w:val="auto"/>
+                          </w:rPr>
+                          <m:t>popu</m:t>
+                        </m:r>
+                        <m:r>
+                          <w:rPr>
+                            <w:rFonts w:ascii="Cambria Math" w:eastAsia="Cambria Math" w:hAnsi="Cambria Math" w:cs="Cambria Math"/>
+                            <w:color w:val="auto"/>
+                          </w:rPr>
+                          <m:t>lação</m:t>
+                        </m:r>
+                      </m:den>
+                    </m:f>
+                  </m:e>
+                </m:d>
+                <m:r>
+                  <m:rPr>
+                    <m:nor/>
+                  </m:rPr>
+                  <w:rPr>
+                    <w:rFonts w:ascii="Cambria Math" w:hAnsi="Cambria Math"/>
+                    <w:i/>
+                    <w:iCs/>
+                    <w:color w:val="auto"/>
+                  </w:rPr>
+                  <m:t xml:space="preserve"> × 10</m:t>
+                </m:r>
+                <m:r>
+                  <m:rPr>
+                    <m:nor/>
+                  </m:rPr>
+                  <w:rPr>
+                    <w:rFonts w:ascii="Cambria Math" w:hAnsi="Cambria Math"/>
+                    <w:i/>
+                    <w:iCs/>
+                    <w:color w:val="auto"/>
+                  </w:rPr>
+                  <m:t>.00</m:t>
+                </m:r>
+                <m:r>
+                  <m:rPr>
+                    <m:nor/>
+                  </m:rPr>
+                  <w:rPr>
+                    <w:rFonts w:ascii="Cambria Math" w:hAnsi="Cambria Math"/>
+                    <w:i/>
+                    <w:iCs/>
+                    <w:color w:val="auto"/>
+                  </w:rPr>
+                  <m:t>0</m:t>
                 </m:r>
               </m:oMath>
             </m:oMathPara>
@@ -4908,21 +4922,7 @@
                 <w:rFonts w:ascii="Exo" w:hAnsi="Exo"/>
                 <w:sz w:val="20"/>
               </w:rPr>
-              <w:t>Amorim AS, Pinto VL</w:t>
-            </w:r>
-            <w:r>
-              <w:rPr>
-                <w:rFonts w:ascii="Exo" w:hAnsi="Exo"/>
-                <w:sz w:val="20"/>
-              </w:rPr>
-              <w:t xml:space="preserve"> </w:t>
-            </w:r>
-            <w:r>
-              <w:rPr>
-                <w:rFonts w:ascii="Exo" w:hAnsi="Exo"/>
-                <w:sz w:val="20"/>
-              </w:rPr>
-              <w:t>Jr</w:t>
+              <w:t>Amorim AS, Pinto VL Jr</w:t>
             </w:r>
             <w:r>
               <w:rPr>
@@ -5148,7 +5148,7 @@
         </w:tc>
       </w:tr>
     </w:tbl>
-    <w:bookmarkEnd w:id="5"/>
+    <w:bookmarkEnd w:id="6"/>
     <w:p>
       <w:pPr>
         <w:spacing w:before="200" w:after="200" w:line="360" w:lineRule="auto"/>
@@ -5166,6 +5166,7 @@
           <w:sz w:val="20"/>
           <w:szCs w:val="20"/>
         </w:rPr>
+        <w:lastRenderedPageBreak/>
         <w:t xml:space="preserve">Como informado acima, existem alguns artefatos que decorrem da criação deste indicador, como o código SQL usado para construir o indicador, o resultado dos cálculos e o </w:t>
       </w:r>
       <w:r>
@@ -5207,7 +5208,6 @@
           <w:bCs/>
           <w:color w:val="auto"/>
         </w:rPr>
-        <w:lastRenderedPageBreak/>
         <w:t xml:space="preserve">Figura </w:t>
       </w:r>
       <w:r>
@@ -5288,7 +5288,7 @@
             <wp:cNvGraphicFramePr/>
             <a:graphic xmlns:a="http://schemas.openxmlformats.org/drawingml/2006/main">
               <a:graphicData uri="http://schemas.openxmlformats.org/drawingml/2006/diagram">
-                <dgm:relIds xmlns:dgm="http://schemas.openxmlformats.org/drawingml/2006/diagram" xmlns:r="http://schemas.openxmlformats.org/officeDocument/2006/relationships" r:dm="rId11" r:lo="rId12" r:qs="rId13" r:cs="rId14"/>
+                <dgm:relIds xmlns:dgm="http://schemas.openxmlformats.org/drawingml/2006/diagram" xmlns:r="http://schemas.openxmlformats.org/officeDocument/2006/relationships" r:dm="rId15" r:lo="rId16" r:qs="rId17" r:cs="rId18"/>
               </a:graphicData>
             </a:graphic>
           </wp:inline>
@@ -5335,7 +5335,7 @@
           <w:color w:val="auto"/>
         </w:rPr>
       </w:pPr>
-      <w:bookmarkStart w:id="6" w:name="_Toc188974604"/>
+      <w:bookmarkStart w:id="7" w:name="_Toc188974604"/>
       <w:r>
         <w:rPr>
           <w:rFonts w:ascii="Exo" w:hAnsi="Exo"/>
@@ -5346,7 +5346,7 @@
         <w:lastRenderedPageBreak/>
         <w:t>Exemplo de aplicação</w:t>
       </w:r>
-      <w:bookmarkEnd w:id="6"/>
+      <w:bookmarkEnd w:id="7"/>
     </w:p>
     <w:p>
       <w:pPr>
@@ -5365,9 +5365,16 @@
           <w:rFonts w:ascii="Exo" w:hAnsi="Exo"/>
           <w:sz w:val="20"/>
           <w:szCs w:val="20"/>
-          <w:highlight w:val="yellow"/>
-        </w:rPr>
-        <w:t>A Figura 2 ilustra a aplicação do indicador, apresentando a razão de leitos do SUS por população nas regiões do Brasil em 2024. Observa-se que as regiões Nordeste e Sul apresentaram as maiores razões de leitos por população, com 18,6 e 18,48, respectivamente. A menor razão é observada na Região Sudeste, com 14,3 leitos para cada 10 mil habitantes.</w:t>
+        </w:rPr>
+        <w:t>A Figura 2 ilustra a aplicação do indicador, apresentando a razão de estabelecimentos de saúde por população nos estados do Paraná, Santa Catarina e Rio Grande do Sul, entre 2015 e 2024. Observa-se que Santa Catarina apresenta um crescimento notavelmente acentuado, enquanto o Paraná exibe um crescimento mais lento e linear, e o Rio Grande do Sul manteve-se relativamente estável, com um leve declínio ao final do período</w:t>
+      </w:r>
+      <w:r>
+        <w:rPr>
+          <w:rFonts w:ascii="Exo" w:hAnsi="Exo"/>
+          <w:sz w:val="20"/>
+          <w:szCs w:val="20"/>
+        </w:rPr>
+        <w:t>.</w:t>
       </w:r>
     </w:p>
     <w:p>
@@ -5408,7 +5415,7 @@
         <w:spacing w:before="0" w:beforeAutospacing="0" w:after="0" w:afterAutospacing="0"/>
         <w:jc w:val="center"/>
       </w:pPr>
-      <w:bookmarkStart w:id="7" w:name="_Hlk184288995"/>
+      <w:bookmarkStart w:id="8" w:name="_Hlk184288995"/>
       <w:r>
         <w:rPr>
           <w:noProof/>
@@ -5430,7 +5437,7 @@
                     <pic:cNvPicPr/>
                   </pic:nvPicPr>
                   <pic:blipFill>
-                    <a:blip r:embed="rId16" cstate="print">
+                    <a:blip r:embed="rId20" cstate="print">
                       <a:extLst>
                         <a:ext uri="{28A0092B-C50C-407E-A947-70E740481C1C}">
                           <a14:useLocalDpi xmlns:a14="http://schemas.microsoft.com/office/drawing/2010/main" val="0"/>
@@ -5486,7 +5493,7 @@
         </w:rPr>
         <w:t>Fonte: elaborado pelos autores</w:t>
       </w:r>
-      <w:bookmarkEnd w:id="7"/>
+      <w:bookmarkEnd w:id="8"/>
     </w:p>
     <w:p>
       <w:pPr>
@@ -5507,7 +5514,7 @@
         </w:rPr>
         <w:t xml:space="preserve">Para acessar o link do código que resultou no mapa, clique </w:t>
       </w:r>
-      <w:hyperlink r:id="rId17" w:history="1">
+      <w:hyperlink r:id="rId21" w:history="1">
         <w:r>
           <w:rPr>
             <w:rStyle w:val="Hyperlink"/>
@@ -5547,7 +5554,7 @@
           <w:color w:val="auto"/>
         </w:rPr>
       </w:pPr>
-      <w:bookmarkStart w:id="8" w:name="_Toc188974605"/>
+      <w:bookmarkStart w:id="9" w:name="_Toc188974605"/>
       <w:r>
         <w:rPr>
           <w:rFonts w:ascii="Exo" w:hAnsi="Exo"/>
@@ -5558,7 +5565,7 @@
         <w:lastRenderedPageBreak/>
         <w:t>Referências</w:t>
       </w:r>
-      <w:bookmarkEnd w:id="8"/>
+      <w:bookmarkEnd w:id="9"/>
     </w:p>
     <w:sdt>
       <w:sdtPr>
@@ -6807,331 +6814,6 @@
               <w:szCs w:val="20"/>
             </w:rPr>
             <w:t>: a handbook. Geneva: WHO; 2023.</w:t>
-          </w:r>
-        </w:p>
-        <w:p>
-          <w:pPr>
-            <w:autoSpaceDE w:val="0"/>
-            <w:autoSpaceDN w:val="0"/>
-            <w:ind w:hanging="640"/>
-            <w:jc w:val="both"/>
-            <w:divId w:val="344209817"/>
-            <w:rPr>
-              <w:rFonts w:ascii="Exo" w:eastAsia="Times New Roman" w:hAnsi="Exo"/>
-              <w:color w:val="000000"/>
-              <w:sz w:val="20"/>
-              <w:szCs w:val="20"/>
-              <w:highlight w:val="yellow"/>
-            </w:rPr>
-          </w:pPr>
-          <w:r>
-            <w:rPr>
-              <w:rFonts w:ascii="Exo" w:eastAsia="Times New Roman" w:hAnsi="Exo"/>
-              <w:color w:val="000000"/>
-              <w:sz w:val="20"/>
-              <w:szCs w:val="20"/>
-              <w:highlight w:val="yellow"/>
-            </w:rPr>
-            <w:t>7.</w:t>
-          </w:r>
-          <w:r>
-            <w:rPr>
-              <w:rFonts w:ascii="Exo" w:eastAsia="Times New Roman" w:hAnsi="Exo"/>
-              <w:color w:val="000000"/>
-              <w:sz w:val="20"/>
-              <w:szCs w:val="20"/>
-              <w:highlight w:val="yellow"/>
-            </w:rPr>
-            <w:tab/>
-          </w:r>
-          <w:proofErr w:type="spellStart"/>
-          <w:r>
-            <w:rPr>
-              <w:rFonts w:ascii="Exo" w:eastAsia="Times New Roman" w:hAnsi="Exo"/>
-              <w:color w:val="000000"/>
-              <w:sz w:val="20"/>
-              <w:szCs w:val="20"/>
-              <w:highlight w:val="yellow"/>
-            </w:rPr>
-            <w:t>Marinelli</w:t>
-          </w:r>
-          <w:proofErr w:type="spellEnd"/>
-          <w:r>
-            <w:rPr>
-              <w:rFonts w:ascii="Exo" w:eastAsia="Times New Roman" w:hAnsi="Exo"/>
-              <w:color w:val="000000"/>
-              <w:sz w:val="20"/>
-              <w:szCs w:val="20"/>
-              <w:highlight w:val="yellow"/>
-            </w:rPr>
-            <w:t xml:space="preserve"> NP, Albuquerque LPA, de Sousa IDB, Batista FMA, Mascarenhas MDM, Rodrigues MTP. Evolução de indicadores e capacidade de atendimento no início da epidemia de COVID-19 no Nordeste do Brasil, 2020. </w:t>
-          </w:r>
-          <w:proofErr w:type="spellStart"/>
-          <w:r>
-            <w:rPr>
-              <w:rFonts w:ascii="Exo" w:eastAsia="Times New Roman" w:hAnsi="Exo"/>
-              <w:color w:val="000000"/>
-              <w:sz w:val="20"/>
-              <w:szCs w:val="20"/>
-              <w:highlight w:val="yellow"/>
-            </w:rPr>
-            <w:t>Epidemiol</w:t>
-          </w:r>
-          <w:proofErr w:type="spellEnd"/>
-          <w:r>
-            <w:rPr>
-              <w:rFonts w:ascii="Exo" w:eastAsia="Times New Roman" w:hAnsi="Exo"/>
-              <w:color w:val="000000"/>
-              <w:sz w:val="20"/>
-              <w:szCs w:val="20"/>
-              <w:highlight w:val="yellow"/>
-            </w:rPr>
-            <w:t xml:space="preserve"> </w:t>
-          </w:r>
-          <w:proofErr w:type="spellStart"/>
-          <w:r>
-            <w:rPr>
-              <w:rFonts w:ascii="Exo" w:eastAsia="Times New Roman" w:hAnsi="Exo"/>
-              <w:color w:val="000000"/>
-              <w:sz w:val="20"/>
-              <w:szCs w:val="20"/>
-              <w:highlight w:val="yellow"/>
-            </w:rPr>
-            <w:t>Serv</w:t>
-          </w:r>
-          <w:proofErr w:type="spellEnd"/>
-          <w:r>
-            <w:rPr>
-              <w:rFonts w:ascii="Exo" w:eastAsia="Times New Roman" w:hAnsi="Exo"/>
-              <w:color w:val="000000"/>
-              <w:sz w:val="20"/>
-              <w:szCs w:val="20"/>
-              <w:highlight w:val="yellow"/>
-            </w:rPr>
-            <w:t xml:space="preserve"> </w:t>
-          </w:r>
-          <w:proofErr w:type="spellStart"/>
-          <w:r>
-            <w:rPr>
-              <w:rFonts w:ascii="Exo" w:eastAsia="Times New Roman" w:hAnsi="Exo"/>
-              <w:color w:val="000000"/>
-              <w:sz w:val="20"/>
-              <w:szCs w:val="20"/>
-              <w:highlight w:val="yellow"/>
-            </w:rPr>
-            <w:t>Saude</w:t>
-          </w:r>
-          <w:proofErr w:type="spellEnd"/>
-          <w:r>
-            <w:rPr>
-              <w:rFonts w:ascii="Exo" w:eastAsia="Times New Roman" w:hAnsi="Exo"/>
-              <w:color w:val="000000"/>
-              <w:sz w:val="20"/>
-              <w:szCs w:val="20"/>
-              <w:highlight w:val="yellow"/>
-            </w:rPr>
-            <w:t>. 2020;29(3):e2020226.</w:t>
-          </w:r>
-        </w:p>
-        <w:p>
-          <w:pPr>
-            <w:autoSpaceDE w:val="0"/>
-            <w:autoSpaceDN w:val="0"/>
-            <w:ind w:hanging="640"/>
-            <w:jc w:val="both"/>
-            <w:divId w:val="344209817"/>
-            <w:rPr>
-              <w:rFonts w:ascii="Exo" w:eastAsia="Times New Roman" w:hAnsi="Exo"/>
-              <w:color w:val="000000"/>
-              <w:sz w:val="20"/>
-              <w:szCs w:val="20"/>
-              <w:highlight w:val="yellow"/>
-            </w:rPr>
-          </w:pPr>
-          <w:r>
-            <w:rPr>
-              <w:rFonts w:ascii="Exo" w:eastAsia="Times New Roman" w:hAnsi="Exo"/>
-              <w:color w:val="000000"/>
-              <w:sz w:val="20"/>
-              <w:szCs w:val="20"/>
-              <w:highlight w:val="yellow"/>
-            </w:rPr>
-            <w:t>8.</w:t>
-          </w:r>
-          <w:r>
-            <w:rPr>
-              <w:rFonts w:ascii="Exo" w:eastAsia="Times New Roman" w:hAnsi="Exo"/>
-              <w:color w:val="000000"/>
-              <w:sz w:val="20"/>
-              <w:szCs w:val="20"/>
-              <w:highlight w:val="yellow"/>
-            </w:rPr>
-            <w:tab/>
-          </w:r>
-          <w:proofErr w:type="spellStart"/>
-          <w:r>
-            <w:rPr>
-              <w:rFonts w:ascii="Exo" w:eastAsia="Times New Roman" w:hAnsi="Exo"/>
-              <w:color w:val="000000"/>
-              <w:sz w:val="20"/>
-              <w:szCs w:val="20"/>
-              <w:highlight w:val="yellow"/>
-            </w:rPr>
-            <w:t>Finkelstein</w:t>
-          </w:r>
-          <w:proofErr w:type="spellEnd"/>
-          <w:r>
-            <w:rPr>
-              <w:rFonts w:ascii="Exo" w:eastAsia="Times New Roman" w:hAnsi="Exo"/>
-              <w:color w:val="000000"/>
-              <w:sz w:val="20"/>
-              <w:szCs w:val="20"/>
-              <w:highlight w:val="yellow"/>
-            </w:rPr>
-            <w:t xml:space="preserve"> BJ, Borges L Jr. A capacidade de leitos hospitalares no Brasil, as internações no SUS, a migração demográfica e os custos dos procedimentos. J </w:t>
-          </w:r>
-          <w:proofErr w:type="spellStart"/>
-          <w:r>
-            <w:rPr>
-              <w:rFonts w:ascii="Exo" w:eastAsia="Times New Roman" w:hAnsi="Exo"/>
-              <w:color w:val="000000"/>
-              <w:sz w:val="20"/>
-              <w:szCs w:val="20"/>
-              <w:highlight w:val="yellow"/>
-            </w:rPr>
-            <w:t>Bras</w:t>
-          </w:r>
-          <w:proofErr w:type="spellEnd"/>
-          <w:r>
-            <w:rPr>
-              <w:rFonts w:ascii="Exo" w:eastAsia="Times New Roman" w:hAnsi="Exo"/>
-              <w:color w:val="000000"/>
-              <w:sz w:val="20"/>
-              <w:szCs w:val="20"/>
-              <w:highlight w:val="yellow"/>
-            </w:rPr>
-            <w:t xml:space="preserve"> </w:t>
-          </w:r>
-          <w:proofErr w:type="spellStart"/>
-          <w:r>
-            <w:rPr>
-              <w:rFonts w:ascii="Exo" w:eastAsia="Times New Roman" w:hAnsi="Exo"/>
-              <w:color w:val="000000"/>
-              <w:sz w:val="20"/>
-              <w:szCs w:val="20"/>
-              <w:highlight w:val="yellow"/>
-            </w:rPr>
-            <w:t>Econ</w:t>
-          </w:r>
-          <w:proofErr w:type="spellEnd"/>
-          <w:r>
-            <w:rPr>
-              <w:rFonts w:ascii="Exo" w:eastAsia="Times New Roman" w:hAnsi="Exo"/>
-              <w:color w:val="000000"/>
-              <w:sz w:val="20"/>
-              <w:szCs w:val="20"/>
-              <w:highlight w:val="yellow"/>
-            </w:rPr>
-            <w:t xml:space="preserve"> Saúde. 2020;12(3):273-80.</w:t>
-          </w:r>
-        </w:p>
-        <w:p>
-          <w:pPr>
-            <w:autoSpaceDE w:val="0"/>
-            <w:autoSpaceDN w:val="0"/>
-            <w:ind w:hanging="640"/>
-            <w:jc w:val="both"/>
-            <w:divId w:val="344209817"/>
-            <w:rPr>
-              <w:rFonts w:ascii="Exo" w:eastAsia="Times New Roman" w:hAnsi="Exo"/>
-              <w:color w:val="000000"/>
-              <w:sz w:val="20"/>
-              <w:szCs w:val="20"/>
-            </w:rPr>
-          </w:pPr>
-          <w:r>
-            <w:rPr>
-              <w:rFonts w:ascii="Exo" w:eastAsia="Times New Roman" w:hAnsi="Exo"/>
-              <w:color w:val="000000"/>
-              <w:sz w:val="20"/>
-              <w:szCs w:val="20"/>
-              <w:highlight w:val="yellow"/>
-            </w:rPr>
-            <w:t>9.</w:t>
-          </w:r>
-          <w:r>
-            <w:rPr>
-              <w:rFonts w:ascii="Exo" w:eastAsia="Times New Roman" w:hAnsi="Exo"/>
-              <w:color w:val="000000"/>
-              <w:sz w:val="20"/>
-              <w:szCs w:val="20"/>
-              <w:highlight w:val="yellow"/>
-            </w:rPr>
-            <w:tab/>
-          </w:r>
-          <w:r>
-            <w:rPr>
-              <w:rFonts w:ascii="Exo" w:eastAsia="Times New Roman" w:hAnsi="Exo"/>
-              <w:color w:val="000000"/>
-              <w:sz w:val="20"/>
-              <w:szCs w:val="20"/>
-              <w:highlight w:val="yellow"/>
-            </w:rPr>
-            <w:t>Conselho Nacional de Secretários de Saúde</w:t>
-          </w:r>
-          <w:r>
-            <w:rPr>
-              <w:rFonts w:ascii="Exo" w:eastAsia="Times New Roman" w:hAnsi="Exo"/>
-              <w:color w:val="000000"/>
-              <w:sz w:val="20"/>
-              <w:szCs w:val="20"/>
-              <w:highlight w:val="yellow"/>
-            </w:rPr>
-            <w:t xml:space="preserve">. Guia de apoio à gestão estadual do SUS: Nota técnica - Indicador: Leitos hospitalares. Brasília: CONASS; 2016. </w:t>
-          </w:r>
-          <w:proofErr w:type="spellStart"/>
-          <w:r>
-            <w:rPr>
-              <w:rFonts w:ascii="Exo" w:eastAsia="Times New Roman" w:hAnsi="Exo"/>
-              <w:color w:val="000000"/>
-              <w:sz w:val="20"/>
-              <w:szCs w:val="20"/>
-              <w:highlight w:val="yellow"/>
-            </w:rPr>
-            <w:t>Available</w:t>
-          </w:r>
-          <w:proofErr w:type="spellEnd"/>
-          <w:r>
-            <w:rPr>
-              <w:rFonts w:ascii="Exo" w:eastAsia="Times New Roman" w:hAnsi="Exo"/>
-              <w:color w:val="000000"/>
-              <w:sz w:val="20"/>
-              <w:szCs w:val="20"/>
-              <w:highlight w:val="yellow"/>
-            </w:rPr>
-            <w:t xml:space="preserve"> </w:t>
-          </w:r>
-          <w:proofErr w:type="spellStart"/>
-          <w:r>
-            <w:rPr>
-              <w:rFonts w:ascii="Exo" w:eastAsia="Times New Roman" w:hAnsi="Exo"/>
-              <w:color w:val="000000"/>
-              <w:sz w:val="20"/>
-              <w:szCs w:val="20"/>
-              <w:highlight w:val="yellow"/>
-            </w:rPr>
-            <w:t>from</w:t>
-          </w:r>
-          <w:proofErr w:type="spellEnd"/>
-          <w:r>
-            <w:rPr>
-              <w:rFonts w:ascii="Exo" w:eastAsia="Times New Roman" w:hAnsi="Exo"/>
-              <w:color w:val="000000"/>
-              <w:sz w:val="20"/>
-              <w:szCs w:val="20"/>
-              <w:highlight w:val="yellow"/>
-            </w:rPr>
-            <w:t>: http://tabnet.datasus.gov.br/cgi/cnes/%5CNT_RecursosF%C3%ADsicos.htm</w:t>
           </w:r>
         </w:p>
       </w:sdtContent>
@@ -7171,7 +6853,7 @@
                     </pic:cNvPicPr>
                   </pic:nvPicPr>
                   <pic:blipFill>
-                    <a:blip r:embed="rId18">
+                    <a:blip r:embed="rId22">
                       <a:extLst>
                         <a:ext uri="{28A0092B-C50C-407E-A947-70E740481C1C}">
                           <a14:useLocalDpi xmlns:a14="http://schemas.microsoft.com/office/drawing/2010/main" val="0"/>
@@ -7218,6 +6900,45 @@
     </w:sectPr>
   </w:body>
 </w:document>
+</file>
+
+<file path=word/comments.xml><?xml version="1.0" encoding="utf-8"?>
+<w:comments xmlns:wpc="http://schemas.microsoft.com/office/word/2010/wordprocessingCanvas" xmlns:cx="http://schemas.microsoft.com/office/drawing/2014/chartex" xmlns:cx1="http://schemas.microsoft.com/office/drawing/2015/9/8/chartex" xmlns:cx2="http://schemas.microsoft.com/office/drawing/2015/10/21/chartex" xmlns:cx3="http://schemas.microsoft.com/office/drawing/2016/5/9/chartex" xmlns:cx4="http://schemas.microsoft.com/office/drawing/2016/5/10/chartex" xmlns:cx5="http://schemas.microsoft.com/office/drawing/2016/5/11/chartex" xmlns:cx6="http://schemas.microsoft.com/office/drawing/2016/5/12/chartex" xmlns:cx7="http://schemas.microsoft.com/office/drawing/2016/5/13/chartex" xmlns:cx8="http://schemas.microsoft.com/office/drawing/2016/5/14/chartex" xmlns:mc="http://schemas.openxmlformats.org/markup-compatibility/2006" xmlns:aink="http://schemas.microsoft.com/office/drawing/2016/ink" xmlns:am3d="http://schemas.microsoft.com/office/drawing/2017/model3d" xmlns:o="urn:schemas-microsoft-com:office:office" xmlns:r="http://schemas.openxmlformats.org/officeDocument/2006/relationships" xmlns:m="http://schemas.openxmlformats.org/officeDocument/2006/math" xmlns:v="urn:schemas-microsoft-com:vml" xmlns:wp14="http://schemas.microsoft.com/office/word/2010/wordprocessingDrawing" xmlns:wp="http://schemas.openxmlformats.org/drawingml/2006/wordprocessingDrawing" xmlns:w10="urn:schemas-microsoft-com:office:word" xmlns:w="http://schemas.openxmlformats.org/wordprocessingml/2006/main" xmlns:w14="http://schemas.microsoft.com/office/word/2010/wordml" xmlns:w15="http://schemas.microsoft.com/office/word/2012/wordml" xmlns:w16cex="http://schemas.microsoft.com/office/word/2018/wordml/cex" xmlns:w16cid="http://schemas.microsoft.com/office/word/2016/wordml/cid" xmlns:w16="http://schemas.microsoft.com/office/word/2018/wordml" xmlns:w16sdtdh="http://schemas.microsoft.com/office/word/2020/wordml/sdtdatahash" xmlns:w16se="http://schemas.microsoft.com/office/word/2015/wordml/symex" xmlns:wpg="http://schemas.microsoft.com/office/word/2010/wordprocessingGroup" xmlns:wpi="http://schemas.microsoft.com/office/word/2010/wordprocessingInk" xmlns:wne="http://schemas.microsoft.com/office/word/2006/wordml" xmlns:wps="http://schemas.microsoft.com/office/word/2010/wordprocessingShape" mc:Ignorable="w14 w15 w16se w16cid w16 w16cex w16sdtdh wp14">
+  <w:comment w:id="3" w:author="HENRIQUE RIBEIRO DA SILVEIRA" w:date="2025-02-05T12:02:00Z" w:initials="HRDS">
+    <w:p>
+      <w:pPr>
+        <w:pStyle w:val="Textodecomentrio"/>
+      </w:pPr>
+      <w:r>
+        <w:rPr>
+          <w:rStyle w:val="Refdecomentrio"/>
+        </w:rPr>
+        <w:annotationRef/>
+      </w:r>
+      <w:r>
+        <w:t>Colocar referências aqui</w:t>
+      </w:r>
+    </w:p>
+  </w:comment>
+</w:comments>
+</file>
+
+<file path=word/commentsExtended.xml><?xml version="1.0" encoding="utf-8"?>
+<w15:commentsEx xmlns:wpc="http://schemas.microsoft.com/office/word/2010/wordprocessingCanvas" xmlns:cx="http://schemas.microsoft.com/office/drawing/2014/chartex" xmlns:cx1="http://schemas.microsoft.com/office/drawing/2015/9/8/chartex" xmlns:cx2="http://schemas.microsoft.com/office/drawing/2015/10/21/chartex" xmlns:cx3="http://schemas.microsoft.com/office/drawing/2016/5/9/chartex" xmlns:cx4="http://schemas.microsoft.com/office/drawing/2016/5/10/chartex" xmlns:cx5="http://schemas.microsoft.com/office/drawing/2016/5/11/chartex" xmlns:cx6="http://schemas.microsoft.com/office/drawing/2016/5/12/chartex" xmlns:cx7="http://schemas.microsoft.com/office/drawing/2016/5/13/chartex" xmlns:cx8="http://schemas.microsoft.com/office/drawing/2016/5/14/chartex" xmlns:mc="http://schemas.openxmlformats.org/markup-compatibility/2006" xmlns:aink="http://schemas.microsoft.com/office/drawing/2016/ink" xmlns:am3d="http://schemas.microsoft.com/office/drawing/2017/model3d" xmlns:o="urn:schemas-microsoft-com:office:office" xmlns:r="http://schemas.openxmlformats.org/officeDocument/2006/relationships" xmlns:m="http://schemas.openxmlformats.org/officeDocument/2006/math" xmlns:v="urn:schemas-microsoft-com:vml" xmlns:wp14="http://schemas.microsoft.com/office/word/2010/wordprocessingDrawing" xmlns:wp="http://schemas.openxmlformats.org/drawingml/2006/wordprocessingDrawing" xmlns:w10="urn:schemas-microsoft-com:office:word" xmlns:w="http://schemas.openxmlformats.org/wordprocessingml/2006/main" xmlns:w14="http://schemas.microsoft.com/office/word/2010/wordml" xmlns:w15="http://schemas.microsoft.com/office/word/2012/wordml" xmlns:w16cex="http://schemas.microsoft.com/office/word/2018/wordml/cex" xmlns:w16cid="http://schemas.microsoft.com/office/word/2016/wordml/cid" xmlns:w16="http://schemas.microsoft.com/office/word/2018/wordml" xmlns:w16sdtdh="http://schemas.microsoft.com/office/word/2020/wordml/sdtdatahash" xmlns:w16se="http://schemas.microsoft.com/office/word/2015/wordml/symex" xmlns:wpg="http://schemas.microsoft.com/office/word/2010/wordprocessingGroup" xmlns:wpi="http://schemas.microsoft.com/office/word/2010/wordprocessingInk" xmlns:wne="http://schemas.microsoft.com/office/word/2006/wordml" xmlns:wps="http://schemas.microsoft.com/office/word/2010/wordprocessingShape" mc:Ignorable="w14 w15 w16se w16cid w16 w16cex w16sdtdh wp14">
+  <w15:commentEx w15:paraId="07B6EF22" w15:done="0"/>
+</w15:commentsEx>
+</file>
+
+<file path=word/commentsExtensible.xml><?xml version="1.0" encoding="utf-8"?>
+<w16cex:commentsExtensible xmlns:wpc="http://schemas.microsoft.com/office/word/2010/wordprocessingCanvas" xmlns:cx="http://schemas.microsoft.com/office/drawing/2014/chartex" xmlns:cx1="http://schemas.microsoft.com/office/drawing/2015/9/8/chartex" xmlns:cx2="http://schemas.microsoft.com/office/drawing/2015/10/21/chartex" xmlns:cx3="http://schemas.microsoft.com/office/drawing/2016/5/9/chartex" xmlns:cx4="http://schemas.microsoft.com/office/drawing/2016/5/10/chartex" xmlns:cx5="http://schemas.microsoft.com/office/drawing/2016/5/11/chartex" xmlns:cx6="http://schemas.microsoft.com/office/drawing/2016/5/12/chartex" xmlns:cx7="http://schemas.microsoft.com/office/drawing/2016/5/13/chartex" xmlns:cx8="http://schemas.microsoft.com/office/drawing/2016/5/14/chartex" xmlns:mc="http://schemas.openxmlformats.org/markup-compatibility/2006" xmlns:aink="http://schemas.microsoft.com/office/drawing/2016/ink" xmlns:am3d="http://schemas.microsoft.com/office/drawing/2017/model3d" xmlns:o="urn:schemas-microsoft-com:office:office" xmlns:r="http://schemas.openxmlformats.org/officeDocument/2006/relationships" xmlns:m="http://schemas.openxmlformats.org/officeDocument/2006/math" xmlns:v="urn:schemas-microsoft-com:vml" xmlns:wp14="http://schemas.microsoft.com/office/word/2010/wordprocessingDrawing" xmlns:wp="http://schemas.openxmlformats.org/drawingml/2006/wordprocessingDrawing" xmlns:w10="urn:schemas-microsoft-com:office:word" xmlns:w="http://schemas.openxmlformats.org/wordprocessingml/2006/main" xmlns:w14="http://schemas.microsoft.com/office/word/2010/wordml" xmlns:w15="http://schemas.microsoft.com/office/word/2012/wordml" xmlns:w16cex="http://schemas.microsoft.com/office/word/2018/wordml/cex" xmlns:w16cid="http://schemas.microsoft.com/office/word/2016/wordml/cid" xmlns:w16="http://schemas.microsoft.com/office/word/2018/wordml" xmlns:w16sdtdh="http://schemas.microsoft.com/office/word/2020/wordml/sdtdatahash" xmlns:w16se="http://schemas.microsoft.com/office/word/2015/wordml/symex" xmlns:wpg="http://schemas.microsoft.com/office/word/2010/wordprocessingGroup" xmlns:wpi="http://schemas.microsoft.com/office/word/2010/wordprocessingInk" xmlns:wne="http://schemas.microsoft.com/office/word/2006/wordml" xmlns:wps="http://schemas.microsoft.com/office/word/2010/wordprocessingShape" mc:Ignorable="w14 w15 w16se w16cid w16 w16cex w16sdtdh wp14">
+  <w16cex:commentExtensible w16cex:durableId="2B4DD1E8" w16cex:dateUtc="2025-02-05T15:02:00Z"/>
+</w16cex:commentsExtensible>
+</file>
+
+<file path=word/commentsIds.xml><?xml version="1.0" encoding="utf-8"?>
+<w16cid:commentsIds xmlns:wpc="http://schemas.microsoft.com/office/word/2010/wordprocessingCanvas" xmlns:cx="http://schemas.microsoft.com/office/drawing/2014/chartex" xmlns:cx1="http://schemas.microsoft.com/office/drawing/2015/9/8/chartex" xmlns:cx2="http://schemas.microsoft.com/office/drawing/2015/10/21/chartex" xmlns:cx3="http://schemas.microsoft.com/office/drawing/2016/5/9/chartex" xmlns:cx4="http://schemas.microsoft.com/office/drawing/2016/5/10/chartex" xmlns:cx5="http://schemas.microsoft.com/office/drawing/2016/5/11/chartex" xmlns:cx6="http://schemas.microsoft.com/office/drawing/2016/5/12/chartex" xmlns:cx7="http://schemas.microsoft.com/office/drawing/2016/5/13/chartex" xmlns:cx8="http://schemas.microsoft.com/office/drawing/2016/5/14/chartex" xmlns:mc="http://schemas.openxmlformats.org/markup-compatibility/2006" xmlns:aink="http://schemas.microsoft.com/office/drawing/2016/ink" xmlns:am3d="http://schemas.microsoft.com/office/drawing/2017/model3d" xmlns:o="urn:schemas-microsoft-com:office:office" xmlns:r="http://schemas.openxmlformats.org/officeDocument/2006/relationships" xmlns:m="http://schemas.openxmlformats.org/officeDocument/2006/math" xmlns:v="urn:schemas-microsoft-com:vml" xmlns:wp14="http://schemas.microsoft.com/office/word/2010/wordprocessingDrawing" xmlns:wp="http://schemas.openxmlformats.org/drawingml/2006/wordprocessingDrawing" xmlns:w10="urn:schemas-microsoft-com:office:word" xmlns:w="http://schemas.openxmlformats.org/wordprocessingml/2006/main" xmlns:w14="http://schemas.microsoft.com/office/word/2010/wordml" xmlns:w15="http://schemas.microsoft.com/office/word/2012/wordml" xmlns:w16cex="http://schemas.microsoft.com/office/word/2018/wordml/cex" xmlns:w16cid="http://schemas.microsoft.com/office/word/2016/wordml/cid" xmlns:w16="http://schemas.microsoft.com/office/word/2018/wordml" xmlns:w16sdtdh="http://schemas.microsoft.com/office/word/2020/wordml/sdtdatahash" xmlns:w16se="http://schemas.microsoft.com/office/word/2015/wordml/symex" xmlns:wpg="http://schemas.microsoft.com/office/word/2010/wordprocessingGroup" xmlns:wpi="http://schemas.microsoft.com/office/word/2010/wordprocessingInk" xmlns:wne="http://schemas.microsoft.com/office/word/2006/wordml" xmlns:wps="http://schemas.microsoft.com/office/word/2010/wordprocessingShape" mc:Ignorable="w14 w15 w16se w16cid w16 w16cex w16sdtdh wp14">
+  <w16cid:commentId w16cid:paraId="07B6EF22" w16cid:durableId="2B4DD1E8"/>
+</w16cid:commentsIds>
 </file>
 
 <file path=word/endnotes.xml><?xml version="1.0" encoding="utf-8"?>
@@ -8817,6 +8538,14 @@
     <w:abstractNumId w:val="3"/>
   </w:num>
 </w:numbering>
+</file>
+
+<file path=word/people.xml><?xml version="1.0" encoding="utf-8"?>
+<w15:people xmlns:wpc="http://schemas.microsoft.com/office/word/2010/wordprocessingCanvas" xmlns:cx="http://schemas.microsoft.com/office/drawing/2014/chartex" xmlns:cx1="http://schemas.microsoft.com/office/drawing/2015/9/8/chartex" xmlns:cx2="http://schemas.microsoft.com/office/drawing/2015/10/21/chartex" xmlns:cx3="http://schemas.microsoft.com/office/drawing/2016/5/9/chartex" xmlns:cx4="http://schemas.microsoft.com/office/drawing/2016/5/10/chartex" xmlns:cx5="http://schemas.microsoft.com/office/drawing/2016/5/11/chartex" xmlns:cx6="http://schemas.microsoft.com/office/drawing/2016/5/12/chartex" xmlns:cx7="http://schemas.microsoft.com/office/drawing/2016/5/13/chartex" xmlns:cx8="http://schemas.microsoft.com/office/drawing/2016/5/14/chartex" xmlns:mc="http://schemas.openxmlformats.org/markup-compatibility/2006" xmlns:aink="http://schemas.microsoft.com/office/drawing/2016/ink" xmlns:am3d="http://schemas.microsoft.com/office/drawing/2017/model3d" xmlns:o="urn:schemas-microsoft-com:office:office" xmlns:r="http://schemas.openxmlformats.org/officeDocument/2006/relationships" xmlns:m="http://schemas.openxmlformats.org/officeDocument/2006/math" xmlns:v="urn:schemas-microsoft-com:vml" xmlns:wp14="http://schemas.microsoft.com/office/word/2010/wordprocessingDrawing" xmlns:wp="http://schemas.openxmlformats.org/drawingml/2006/wordprocessingDrawing" xmlns:w10="urn:schemas-microsoft-com:office:word" xmlns:w="http://schemas.openxmlformats.org/wordprocessingml/2006/main" xmlns:w14="http://schemas.microsoft.com/office/word/2010/wordml" xmlns:w15="http://schemas.microsoft.com/office/word/2012/wordml" xmlns:w16cex="http://schemas.microsoft.com/office/word/2018/wordml/cex" xmlns:w16cid="http://schemas.microsoft.com/office/word/2016/wordml/cid" xmlns:w16="http://schemas.microsoft.com/office/word/2018/wordml" xmlns:w16sdtdh="http://schemas.microsoft.com/office/word/2020/wordml/sdtdatahash" xmlns:w16se="http://schemas.microsoft.com/office/word/2015/wordml/symex" xmlns:wpg="http://schemas.microsoft.com/office/word/2010/wordprocessingGroup" xmlns:wpi="http://schemas.microsoft.com/office/word/2010/wordprocessingInk" xmlns:wne="http://schemas.microsoft.com/office/word/2006/wordml" xmlns:wps="http://schemas.microsoft.com/office/word/2010/wordprocessingShape" mc:Ignorable="w14 w15 w16se w16cid w16 w16cex w16sdtdh wp14">
+  <w15:person w15:author="HENRIQUE RIBEIRO DA SILVEIRA">
+    <w15:presenceInfo w15:providerId="None" w15:userId="HENRIQUE RIBEIRO DA SILVEIRA"/>
+  </w15:person>
+</w15:people>
 </file>
 
 <file path=word/styles.xml><?xml version="1.0" encoding="utf-8"?>
@@ -10785,7 +10514,7 @@
   <dgm:whole/>
   <dgm:extLst>
     <a:ext uri="http://schemas.microsoft.com/office/drawing/2008/diagram">
-      <dsp:dataModelExt xmlns:dsp="http://schemas.microsoft.com/office/drawing/2008/diagram" relId="rId15" minVer="http://schemas.openxmlformats.org/drawingml/2006/diagram"/>
+      <dsp:dataModelExt xmlns:dsp="http://schemas.microsoft.com/office/drawing/2008/diagram" relId="rId19" minVer="http://schemas.openxmlformats.org/drawingml/2006/diagram"/>
     </a:ext>
   </dgm:extLst>
 </dgm:dataModel>
@@ -12532,93 +12261,6 @@
         </w:p>
       </w:docPartBody>
     </w:docPart>
-    <w:docPart>
-      <w:docPartPr>
-        <w:name w:val="35F4494E6154447A99D8DD910D51EC46"/>
-        <w:category>
-          <w:name w:val="Geral"/>
-          <w:gallery w:val="placeholder"/>
-        </w:category>
-        <w:types>
-          <w:type w:val="bbPlcHdr"/>
-        </w:types>
-        <w:behaviors>
-          <w:behavior w:val="content"/>
-        </w:behaviors>
-        <w:guid w:val="{3F1B4281-1605-4348-978F-EE2DFE0982C9}"/>
-      </w:docPartPr>
-      <w:docPartBody>
-        <w:p>
-          <w:pPr>
-            <w:pStyle w:val="35F4494E6154447A99D8DD910D51EC46"/>
-          </w:pPr>
-          <w:r>
-            <w:rPr>
-              <w:rStyle w:val="TextodoEspaoReservado"/>
-            </w:rPr>
-            <w:t>Clique ou toque aqui para inserir o texto.</w:t>
-          </w:r>
-        </w:p>
-      </w:docPartBody>
-    </w:docPart>
-    <w:docPart>
-      <w:docPartPr>
-        <w:name w:val="9799F24E8E014BA5BCB6FCADE784C8BB"/>
-        <w:category>
-          <w:name w:val="Geral"/>
-          <w:gallery w:val="placeholder"/>
-        </w:category>
-        <w:types>
-          <w:type w:val="bbPlcHdr"/>
-        </w:types>
-        <w:behaviors>
-          <w:behavior w:val="content"/>
-        </w:behaviors>
-        <w:guid w:val="{AE2D1EDF-5DAF-4C9E-B83E-31745B63C690}"/>
-      </w:docPartPr>
-      <w:docPartBody>
-        <w:p>
-          <w:pPr>
-            <w:pStyle w:val="9799F24E8E014BA5BCB6FCADE784C8BB"/>
-          </w:pPr>
-          <w:r>
-            <w:rPr>
-              <w:rStyle w:val="TextodoEspaoReservado"/>
-            </w:rPr>
-            <w:t>Clique ou toque aqui para inserir o texto.</w:t>
-          </w:r>
-        </w:p>
-      </w:docPartBody>
-    </w:docPart>
-    <w:docPart>
-      <w:docPartPr>
-        <w:name w:val="993EFDA1246640AF851FEB010EFA0E02"/>
-        <w:category>
-          <w:name w:val="Geral"/>
-          <w:gallery w:val="placeholder"/>
-        </w:category>
-        <w:types>
-          <w:type w:val="bbPlcHdr"/>
-        </w:types>
-        <w:behaviors>
-          <w:behavior w:val="content"/>
-        </w:behaviors>
-        <w:guid w:val="{5C0FA79B-3863-4D57-BF43-91EA08AB2D4D}"/>
-      </w:docPartPr>
-      <w:docPartBody>
-        <w:p>
-          <w:pPr>
-            <w:pStyle w:val="993EFDA1246640AF851FEB010EFA0E02"/>
-          </w:pPr>
-          <w:r>
-            <w:rPr>
-              <w:rStyle w:val="TextodoEspaoReservado"/>
-            </w:rPr>
-            <w:t>Clique ou toque aqui para inserir o texto.</w:t>
-          </w:r>
-        </w:p>
-      </w:docPartBody>
-    </w:docPart>
   </w:docParts>
 </w:glossaryDocument>
 </file>
@@ -12682,7 +12324,7 @@
     <w:pitch w:val="default"/>
   </w:font>
   <w:font w:name="Montserrat">
-    <w:altName w:val="Calibri"/>
+    <w:altName w:val="Montserrat"/>
     <w:charset w:val="00"/>
     <w:family w:val="auto"/>
     <w:pitch w:val="variable"/>
@@ -12740,6 +12382,7 @@
     <w:rsid w:val="00AE103D"/>
     <w:rsid w:val="00B777F3"/>
     <w:rsid w:val="00BA0934"/>
+    <w:rsid w:val="00C62BB1"/>
     <w:rsid w:val="00E00BAC"/>
     <w:rsid w:val="00EB6977"/>
     <w:rsid w:val="00F77FE7"/>

</xml_diff>